<commit_message>
Added A12 UI Integration
</commit_message>
<xml_diff>
--- a/A11/CST8221_A11_Jawad511.docx
+++ b/A11/CST8221_A11_Jawad511.docx
@@ -494,6 +494,36 @@
           <w:highlight w:val="yellow"/>
         </w:rPr>
         <w:t>041032551</w:t>
+      </w:r>
+      <w:r>
+        <w:rPr>
+          <w:rFonts w:cs="Arial"/>
+          <w:bCs/>
+          <w:sz w:val="22"/>
+          <w:szCs w:val="16"/>
+        </w:rPr>
+        <w:t xml:space="preserve"> | </w:t>
+      </w:r>
+      <w:hyperlink r:id="rId10" w:history="1">
+        <w:r>
+          <w:rPr>
+            <w:rStyle w:val="Hyperlink"/>
+            <w:rFonts w:cs="Arial"/>
+            <w:bCs/>
+            <w:sz w:val="22"/>
+            <w:szCs w:val="16"/>
+          </w:rPr>
+          <w:t>https://github.com/Jawadaaa/A11Jap</w:t>
+        </w:r>
+      </w:hyperlink>
+      <w:r>
+        <w:rPr>
+          <w:rFonts w:cs="Arial"/>
+          <w:bCs/>
+          <w:sz w:val="22"/>
+          <w:szCs w:val="16"/>
+        </w:rPr>
+        <w:t xml:space="preserve"> </w:t>
       </w:r>
     </w:p>
     <w:p>
@@ -1007,7 +1037,7 @@
                     <pic:cNvPicPr/>
                   </pic:nvPicPr>
                   <pic:blipFill>
-                    <a:blip r:embed="rId10">
+                    <a:blip r:embed="rId11">
                       <a:extLst>
                         <a:ext uri="{28A0092B-C50C-407E-A947-70E740481C1C}">
                           <a14:useLocalDpi xmlns:a14="http://schemas.microsoft.com/office/drawing/2010/main" val="0"/>
@@ -1177,25 +1207,7 @@
           <w:bCs/>
           <w:sz w:val="24"/>
         </w:rPr>
-        <w:t xml:space="preserve">and </w:t>
-      </w:r>
-      <w:r>
-        <w:rPr>
-          <w:rFonts w:ascii="Arial" w:eastAsia="Arial" w:hAnsi="Arial"/>
-          <w:b/>
-          <w:bCs/>
-          <w:sz w:val="24"/>
-        </w:rPr>
-        <w:t>Functionalities and Behaviors</w:t>
-      </w:r>
-      <w:r>
-        <w:rPr>
-          <w:rFonts w:ascii="Arial" w:eastAsia="Arial" w:hAnsi="Arial"/>
-          <w:b/>
-          <w:bCs/>
-          <w:sz w:val="24"/>
-        </w:rPr>
-        <w:t xml:space="preserve"> (combined them)</w:t>
+        <w:t>and Functionalities and Behaviors (combined them)</w:t>
       </w:r>
     </w:p>
     <w:p>
@@ -1233,6 +1245,7 @@
           <w:sz w:val="24"/>
         </w:rPr>
       </w:pPr>
+      <w:proofErr w:type="spellStart"/>
       <w:r>
         <w:rPr>
           <w:rFonts w:ascii="Arial" w:eastAsia="Arial" w:hAnsi="Arial"/>
@@ -1240,7 +1253,16 @@
           <w:sz w:val="24"/>
         </w:rPr>
         <w:lastRenderedPageBreak/>
-        <w:t>GridLayout: To arrange the grid of buttons on the game board.</w:t>
+        <w:t>GridLayout</w:t>
+      </w:r>
+      <w:proofErr w:type="spellEnd"/>
+      <w:r>
+        <w:rPr>
+          <w:rFonts w:ascii="Arial" w:eastAsia="Arial" w:hAnsi="Arial"/>
+          <w:iCs/>
+          <w:sz w:val="24"/>
+        </w:rPr>
+        <w:t>: To arrange the grid of buttons on the game board.</w:t>
       </w:r>
     </w:p>
     <w:p>
@@ -1259,7 +1281,25 @@
           <w:iCs/>
           <w:sz w:val="24"/>
         </w:rPr>
-        <w:t>Button: Used to symbolise each grid cell on the gaming board.</w:t>
+        <w:t xml:space="preserve">Button: Used to </w:t>
+      </w:r>
+      <w:proofErr w:type="spellStart"/>
+      <w:r>
+        <w:rPr>
+          <w:rFonts w:ascii="Arial" w:eastAsia="Arial" w:hAnsi="Arial"/>
+          <w:iCs/>
+          <w:sz w:val="24"/>
+        </w:rPr>
+        <w:t>symbolise</w:t>
+      </w:r>
+      <w:proofErr w:type="spellEnd"/>
+      <w:r>
+        <w:rPr>
+          <w:rFonts w:ascii="Arial" w:eastAsia="Arial" w:hAnsi="Arial"/>
+          <w:iCs/>
+          <w:sz w:val="24"/>
+        </w:rPr>
+        <w:t xml:space="preserve"> each grid cell on the gaming board.</w:t>
       </w:r>
     </w:p>
     <w:p>
@@ -1359,7 +1399,61 @@
           <w:iCs/>
           <w:sz w:val="24"/>
         </w:rPr>
-        <w:t>" using JMenuBar, JMenu, and JMenuItem.</w:t>
+        <w:t xml:space="preserve">" using </w:t>
+      </w:r>
+      <w:proofErr w:type="spellStart"/>
+      <w:r>
+        <w:rPr>
+          <w:rFonts w:ascii="Arial" w:eastAsia="Arial" w:hAnsi="Arial"/>
+          <w:iCs/>
+          <w:sz w:val="24"/>
+        </w:rPr>
+        <w:t>JMenuBar</w:t>
+      </w:r>
+      <w:proofErr w:type="spellEnd"/>
+      <w:r>
+        <w:rPr>
+          <w:rFonts w:ascii="Arial" w:eastAsia="Arial" w:hAnsi="Arial"/>
+          <w:iCs/>
+          <w:sz w:val="24"/>
+        </w:rPr>
+        <w:t xml:space="preserve">, </w:t>
+      </w:r>
+      <w:proofErr w:type="spellStart"/>
+      <w:r>
+        <w:rPr>
+          <w:rFonts w:ascii="Arial" w:eastAsia="Arial" w:hAnsi="Arial"/>
+          <w:iCs/>
+          <w:sz w:val="24"/>
+        </w:rPr>
+        <w:t>JMenu</w:t>
+      </w:r>
+      <w:proofErr w:type="spellEnd"/>
+      <w:r>
+        <w:rPr>
+          <w:rFonts w:ascii="Arial" w:eastAsia="Arial" w:hAnsi="Arial"/>
+          <w:iCs/>
+          <w:sz w:val="24"/>
+        </w:rPr>
+        <w:t xml:space="preserve">, and </w:t>
+      </w:r>
+      <w:proofErr w:type="spellStart"/>
+      <w:r>
+        <w:rPr>
+          <w:rFonts w:ascii="Arial" w:eastAsia="Arial" w:hAnsi="Arial"/>
+          <w:iCs/>
+          <w:sz w:val="24"/>
+        </w:rPr>
+        <w:t>JMenuItem</w:t>
+      </w:r>
+      <w:proofErr w:type="spellEnd"/>
+      <w:r>
+        <w:rPr>
+          <w:rFonts w:ascii="Arial" w:eastAsia="Arial" w:hAnsi="Arial"/>
+          <w:iCs/>
+          <w:sz w:val="24"/>
+        </w:rPr>
+        <w:t>.</w:t>
       </w:r>
     </w:p>
     <w:p>
@@ -1372,13 +1466,41 @@
           <w:sz w:val="24"/>
         </w:rPr>
       </w:pPr>
-      <w:r>
-        <w:rPr>
-          <w:rFonts w:ascii="Arial" w:eastAsia="Arial" w:hAnsi="Arial"/>
-          <w:iCs/>
-          <w:sz w:val="24"/>
-        </w:rPr>
-        <w:t>JLabel: To make the JPanel visible: to put together various game elements, such as the playing field and the information display</w:t>
+      <w:proofErr w:type="spellStart"/>
+      <w:r>
+        <w:rPr>
+          <w:rFonts w:ascii="Arial" w:eastAsia="Arial" w:hAnsi="Arial"/>
+          <w:iCs/>
+          <w:sz w:val="24"/>
+        </w:rPr>
+        <w:t>JLabel</w:t>
+      </w:r>
+      <w:proofErr w:type="spellEnd"/>
+      <w:r>
+        <w:rPr>
+          <w:rFonts w:ascii="Arial" w:eastAsia="Arial" w:hAnsi="Arial"/>
+          <w:iCs/>
+          <w:sz w:val="24"/>
+        </w:rPr>
+        <w:t xml:space="preserve">: To make the </w:t>
+      </w:r>
+      <w:proofErr w:type="spellStart"/>
+      <w:r>
+        <w:rPr>
+          <w:rFonts w:ascii="Arial" w:eastAsia="Arial" w:hAnsi="Arial"/>
+          <w:iCs/>
+          <w:sz w:val="24"/>
+        </w:rPr>
+        <w:t>JPanel</w:t>
+      </w:r>
+      <w:proofErr w:type="spellEnd"/>
+      <w:r>
+        <w:rPr>
+          <w:rFonts w:ascii="Arial" w:eastAsia="Arial" w:hAnsi="Arial"/>
+          <w:iCs/>
+          <w:sz w:val="24"/>
+        </w:rPr>
+        <w:t xml:space="preserve"> visible: to put together various game elements, such as the playing field and the information display</w:t>
       </w:r>
       <w:r>
         <w:rPr>
@@ -1602,7 +1724,31 @@
           <w:sz w:val="24"/>
           <w:szCs w:val="28"/>
         </w:rPr>
-        <w:t xml:space="preserve"> image from Paint / Powerpoint slide, or any sketch tool</w:t>
+        <w:t xml:space="preserve"> image from Paint / </w:t>
+      </w:r>
+      <w:proofErr w:type="spellStart"/>
+      <w:r>
+        <w:rPr>
+          <w:rFonts w:ascii="Arial" w:eastAsia="Arial" w:hAnsi="Arial" w:cs="Arial"/>
+          <w:i/>
+          <w:color w:val="C00000"/>
+          <w:spacing w:val="-2"/>
+          <w:sz w:val="24"/>
+          <w:szCs w:val="28"/>
+        </w:rPr>
+        <w:t>Powerpoint</w:t>
+      </w:r>
+      <w:proofErr w:type="spellEnd"/>
+      <w:r>
+        <w:rPr>
+          <w:rFonts w:ascii="Arial" w:eastAsia="Arial" w:hAnsi="Arial" w:cs="Arial"/>
+          <w:i/>
+          <w:color w:val="C00000"/>
+          <w:spacing w:val="-2"/>
+          <w:sz w:val="24"/>
+          <w:szCs w:val="28"/>
+        </w:rPr>
+        <w:t xml:space="preserve"> slide, or any sketch tool</w:t>
       </w:r>
       <w:r>
         <w:rPr>
@@ -1660,7 +1806,7 @@
                     <pic:cNvPicPr/>
                   </pic:nvPicPr>
                   <pic:blipFill>
-                    <a:blip r:embed="rId11">
+                    <a:blip r:embed="rId12">
                       <a:extLst>
                         <a:ext uri="{28A0092B-C50C-407E-A947-70E740481C1C}">
                           <a14:useLocalDpi xmlns:a14="http://schemas.microsoft.com/office/drawing/2010/main" val="0"/>
@@ -1910,23 +2056,7 @@
           <w:iCs/>
           <w:sz w:val="24"/>
         </w:rPr>
-        <w:t xml:space="preserve">Analyze the data: In order to determine which </w:t>
-      </w:r>
-      <w:r>
-        <w:rPr>
-          <w:rFonts w:ascii="Arial" w:eastAsia="Arial" w:hAnsi="Arial"/>
-          <w:iCs/>
-          <w:sz w:val="24"/>
-        </w:rPr>
-        <w:t>squares,</w:t>
-      </w:r>
-      <w:r>
-        <w:rPr>
-          <w:rFonts w:ascii="Arial" w:eastAsia="Arial" w:hAnsi="Arial"/>
-          <w:iCs/>
-          <w:sz w:val="24"/>
-        </w:rPr>
-        <w:t xml:space="preserve"> need to be filled in, look at the numbers provided at the top and side of the grid.</w:t>
+        <w:t>Analyze the data: In order to determine which squares, need to be filled in, look at the numbers provided at the top and side of the grid.</w:t>
       </w:r>
     </w:p>
     <w:p>
@@ -1950,7 +2080,25 @@
           <w:iCs/>
           <w:sz w:val="24"/>
         </w:rPr>
-        <w:t>Use Xs to indicate which squares need to be filled in</w:t>
+        <w:t xml:space="preserve">Use </w:t>
+      </w:r>
+      <w:proofErr w:type="spellStart"/>
+      <w:r>
+        <w:rPr>
+          <w:rFonts w:ascii="Arial" w:eastAsia="Arial" w:hAnsi="Arial"/>
+          <w:iCs/>
+          <w:sz w:val="24"/>
+        </w:rPr>
+        <w:t>Xs</w:t>
+      </w:r>
+      <w:proofErr w:type="spellEnd"/>
+      <w:r>
+        <w:rPr>
+          <w:rFonts w:ascii="Arial" w:eastAsia="Arial" w:hAnsi="Arial"/>
+          <w:iCs/>
+          <w:sz w:val="24"/>
+        </w:rPr>
+        <w:t xml:space="preserve"> to indicate which squares need to be filled in</w:t>
       </w:r>
       <w:r>
         <w:rPr>
@@ -2326,7 +2474,27 @@
           <w:color w:val="FF0000"/>
           <w:sz w:val="24"/>
         </w:rPr>
-        <w:t>: Even if you use one specific tool (ex: ChatGPT), report it here.</w:t>
+        <w:t xml:space="preserve">: Even if you use one specific tool (ex: </w:t>
+      </w:r>
+      <w:proofErr w:type="spellStart"/>
+      <w:r>
+        <w:rPr>
+          <w:rFonts w:ascii="Arial" w:eastAsia="Arial" w:hAnsi="Arial"/>
+          <w:i/>
+          <w:color w:val="FF0000"/>
+          <w:sz w:val="24"/>
+        </w:rPr>
+        <w:t>ChatGPT</w:t>
+      </w:r>
+      <w:proofErr w:type="spellEnd"/>
+      <w:r>
+        <w:rPr>
+          <w:rFonts w:ascii="Arial" w:eastAsia="Arial" w:hAnsi="Arial"/>
+          <w:i/>
+          <w:color w:val="FF0000"/>
+          <w:sz w:val="24"/>
+        </w:rPr>
+        <w:t>), report it here.</w:t>
       </w:r>
     </w:p>
     <w:p>
@@ -2434,8 +2602,8 @@
       </w:pPr>
     </w:p>
     <w:sectPr>
-      <w:headerReference w:type="default" r:id="rId12"/>
-      <w:footerReference w:type="default" r:id="rId13"/>
+      <w:headerReference w:type="default" r:id="rId13"/>
+      <w:footerReference w:type="default" r:id="rId14"/>
       <w:type w:val="continuous"/>
       <w:pgSz w:w="12240" w:h="15840"/>
       <w:pgMar w:top="720" w:right="720" w:bottom="720" w:left="720" w:header="708" w:footer="708" w:gutter="0"/>
@@ -3235,6 +3403,7 @@
     <w:lsdException w:name="HTML Sample" w:semiHidden="1" w:unhideWhenUsed="1"/>
     <w:lsdException w:name="HTML Typewriter" w:semiHidden="1" w:unhideWhenUsed="1"/>
     <w:lsdException w:name="HTML Variable" w:semiHidden="1" w:unhideWhenUsed="1"/>
+    <w:lsdException w:name="Normal Table" w:semiHidden="1" w:unhideWhenUsed="1"/>
     <w:lsdException w:name="annotation subject" w:semiHidden="1" w:unhideWhenUsed="1"/>
     <w:lsdException w:name="No List" w:semiHidden="1" w:unhideWhenUsed="1"/>
     <w:lsdException w:name="Outline List 1" w:semiHidden="1" w:unhideWhenUsed="1"/>
@@ -3281,8 +3450,10 @@
     <w:lsdException w:name="Table Subtle 2" w:semiHidden="1" w:unhideWhenUsed="1"/>
     <w:lsdException w:name="Table Web 1" w:semiHidden="1" w:unhideWhenUsed="1"/>
     <w:lsdException w:name="Table Web 2" w:semiHidden="1" w:unhideWhenUsed="1"/>
+    <w:lsdException w:name="Table Web 3" w:semiHidden="1" w:unhideWhenUsed="1"/>
     <w:lsdException w:name="Balloon Text" w:semiHidden="1" w:unhideWhenUsed="1"/>
     <w:lsdException w:name="Table Grid" w:uiPriority="39"/>
+    <w:lsdException w:name="Table Theme" w:semiHidden="1" w:unhideWhenUsed="1"/>
     <w:lsdException w:name="Placeholder Text" w:semiHidden="1"/>
     <w:lsdException w:name="No Spacing" w:uiPriority="1" w:qFormat="1"/>
     <w:lsdException w:name="Light Shading" w:uiPriority="60"/>
@@ -3685,6 +3856,7 @@
   <w:style w:type="character" w:default="1" w:styleId="DefaultParagraphFont">
     <w:name w:val="Default Paragraph Font"/>
     <w:uiPriority w:val="1"/>
+    <w:semiHidden/>
     <w:unhideWhenUsed/>
   </w:style>
   <w:style w:type="table" w:default="1" w:styleId="TableNormal">

</xml_diff>